<commit_message>
Added the capability of retrieving a ReportDTO from the server.
</commit_message>
<xml_diff>
--- a/Assignment_Analysis_and_Design_Document.docx
+++ b/Assignment_Analysis_and_Design_Document.docx
@@ -731,7 +731,7 @@
         <w:rPr>
           <w:noProof/>
         </w:rPr>
-        <w:t>5</w:t>
+        <w:t>6</w:t>
       </w:r>
       <w:r>
         <w:rPr>
@@ -789,7 +789,7 @@
         <w:rPr>
           <w:noProof/>
         </w:rPr>
-        <w:t>5</w:t>
+        <w:t>7</w:t>
       </w:r>
       <w:r>
         <w:rPr>
@@ -847,7 +847,7 @@
         <w:rPr>
           <w:noProof/>
         </w:rPr>
-        <w:t>7</w:t>
+        <w:t>9</w:t>
       </w:r>
       <w:r>
         <w:rPr>
@@ -905,7 +905,7 @@
         <w:rPr>
           <w:noProof/>
         </w:rPr>
-        <w:t>7</w:t>
+        <w:t>9</w:t>
       </w:r>
       <w:r>
         <w:rPr>
@@ -963,7 +963,7 @@
         <w:rPr>
           <w:noProof/>
         </w:rPr>
-        <w:t>7</w:t>
+        <w:t>9</w:t>
       </w:r>
       <w:r>
         <w:rPr>
@@ -1382,6 +1382,8 @@
         </w:rPr>
         <w:t>&gt;</w:t>
       </w:r>
+      <w:bookmarkStart w:id="34" w:name="_GoBack"/>
+      <w:bookmarkEnd w:id="34"/>
     </w:p>
     <w:p>
       <w:pPr>
@@ -2055,7 +2057,7 @@
         </w:rPr>
         <w:lastRenderedPageBreak/>
         <w:drawing>
-          <wp:anchor distT="0" distB="0" distL="114300" distR="114300" simplePos="0" relativeHeight="251662336" behindDoc="0" locked="0" layoutInCell="1" allowOverlap="1" wp14:anchorId="0E91DD67" wp14:editId="56DF0A3A">
+          <wp:anchor distT="0" distB="0" distL="114300" distR="114300" simplePos="0" relativeHeight="251661312" behindDoc="0" locked="0" layoutInCell="1" allowOverlap="1" wp14:anchorId="0E91DD67" wp14:editId="56DF0A3A">
             <wp:simplePos x="0" y="0"/>
             <wp:positionH relativeFrom="column">
               <wp:posOffset>3619500</wp:posOffset>
@@ -2118,7 +2120,7 @@
           <w:sz w:val="24"/>
         </w:rPr>
         <w:drawing>
-          <wp:anchor distT="0" distB="0" distL="114300" distR="114300" simplePos="0" relativeHeight="251651072" behindDoc="0" locked="0" layoutInCell="1" allowOverlap="1" wp14:anchorId="34CA5BD0" wp14:editId="55BC75E2">
+          <wp:anchor distT="0" distB="0" distL="114300" distR="114300" simplePos="0" relativeHeight="251650048" behindDoc="0" locked="0" layoutInCell="1" allowOverlap="1" wp14:anchorId="34CA5BD0" wp14:editId="55BC75E2">
             <wp:simplePos x="0" y="0"/>
             <wp:positionH relativeFrom="column">
               <wp:posOffset>-424</wp:posOffset>
@@ -2266,7 +2268,7 @@
           <w:rFonts w:ascii="Times New Roman" w:hAnsi="Times New Roman"/>
         </w:rPr>
       </w:pPr>
-      <w:bookmarkStart w:id="34" w:name="_Toc254785392"/>
+      <w:bookmarkStart w:id="35" w:name="_Toc254785392"/>
       <w:r>
         <w:rPr>
           <w:rFonts w:ascii="Times New Roman" w:hAnsi="Times New Roman"/>
@@ -2292,7 +2294,7 @@
         </w:rPr>
         <w:t xml:space="preserve"> Diagrams</w:t>
       </w:r>
-      <w:bookmarkEnd w:id="34"/>
+      <w:bookmarkEnd w:id="35"/>
     </w:p>
     <w:p>
       <w:pPr>
@@ -2358,7 +2360,7 @@
           <w:noProof/>
         </w:rPr>
         <w:drawing>
-          <wp:anchor distT="0" distB="0" distL="114300" distR="114300" simplePos="0" relativeHeight="251668480" behindDoc="0" locked="0" layoutInCell="1" allowOverlap="1" wp14:anchorId="541529E8" wp14:editId="2CF9DF2F">
+          <wp:anchor distT="0" distB="0" distL="114300" distR="114300" simplePos="0" relativeHeight="251667456" behindDoc="0" locked="0" layoutInCell="1" allowOverlap="1" wp14:anchorId="541529E8" wp14:editId="2CF9DF2F">
             <wp:simplePos x="0" y="0"/>
             <wp:positionH relativeFrom="column">
               <wp:posOffset>-673735</wp:posOffset>
@@ -2422,7 +2424,7 @@
           <w:szCs w:val="18"/>
         </w:rPr>
         <w:drawing>
-          <wp:anchor distT="0" distB="0" distL="114300" distR="114300" simplePos="0" relativeHeight="251656192" behindDoc="0" locked="0" layoutInCell="1" allowOverlap="1" wp14:anchorId="6377AE7F" wp14:editId="313B2862">
+          <wp:anchor distT="0" distB="0" distL="114300" distR="114300" simplePos="0" relativeHeight="251655168" behindDoc="0" locked="0" layoutInCell="1" allowOverlap="1" wp14:anchorId="6377AE7F" wp14:editId="313B2862">
             <wp:simplePos x="0" y="0"/>
             <wp:positionH relativeFrom="column">
               <wp:posOffset>-656590</wp:posOffset>
@@ -2486,7 +2488,7 @@
           <w:rFonts w:ascii="Times New Roman" w:hAnsi="Times New Roman"/>
         </w:rPr>
       </w:pPr>
-      <w:bookmarkStart w:id="35" w:name="_Toc254785393"/>
+      <w:bookmarkStart w:id="36" w:name="_Toc254785393"/>
     </w:p>
     <w:p>
       <w:pPr>
@@ -2582,7 +2584,7 @@
         </w:rPr>
         <w:t>Design</w:t>
       </w:r>
-      <w:bookmarkEnd w:id="35"/>
+      <w:bookmarkEnd w:id="36"/>
     </w:p>
     <w:p>
       <w:pPr>
@@ -3241,7 +3243,7 @@
           <w:rFonts w:ascii="Times New Roman" w:hAnsi="Times New Roman"/>
         </w:rPr>
       </w:pPr>
-      <w:bookmarkStart w:id="36" w:name="_Toc254785394"/>
+      <w:bookmarkStart w:id="37" w:name="_Toc254785394"/>
     </w:p>
     <w:p>
       <w:pPr>
@@ -3273,7 +3275,7 @@
         </w:rPr>
         <w:t>. Data Model</w:t>
       </w:r>
-      <w:bookmarkEnd w:id="36"/>
+      <w:bookmarkEnd w:id="37"/>
     </w:p>
     <w:p>
       <w:pPr>
@@ -3538,8 +3540,6 @@
         </w:rPr>
         <w:t>name</w:t>
       </w:r>
-      <w:bookmarkStart w:id="37" w:name="_GoBack"/>
-      <w:bookmarkEnd w:id="37"/>
     </w:p>
     <w:p>
       <w:pPr>

</xml_diff>